<commit_message>
doc modificado, visao de dados
</commit_message>
<xml_diff>
--- a/docs/Modelagem de Análise/Visão de Dados/Visão de Dados do Projeto Avaliador de Desempenho Vrs 1.0.docx
+++ b/docs/Modelagem de Análise/Visão de Dados/Visão de Dados do Projeto Avaliador de Desempenho Vrs 1.0.docx
@@ -77,7 +77,6 @@
         <w:pStyle w:val="Ttulo1"/>
       </w:pPr>
       <w:r>
-        <w:lastRenderedPageBreak/>
         <w:t>Avaliador de desempenho - add</w:t>
       </w:r>
     </w:p>
@@ -92,26 +91,18 @@
         <w:t>o</w:t>
       </w:r>
     </w:p>
+    <w:p/>
     <w:p>
-      <w:r>
-        <w:rPr>
-          <w:rFonts w:cs="Arial"/>
-          <w:i/>
-          <w:color w:val="auto"/>
-          <w:sz w:val="22"/>
-          <w:szCs w:val="22"/>
-        </w:rPr>
-        <w:t xml:space="preserve">     </w:t>
-      </w:r>
       <w:r>
         <w:rPr>
           <w:noProof/>
         </w:rPr>
+        <w:lastRenderedPageBreak/>
         <w:drawing>
-          <wp:inline distT="0" distB="0" distL="0" distR="0" wp14:anchorId="3E15FCAF" wp14:editId="38710B64">
-            <wp:extent cx="5413248" cy="4947394"/>
-            <wp:effectExtent l="0" t="0" r="0" b="5715"/>
-            <wp:docPr id="1" name="Imagem 1"/>
+          <wp:inline distT="0" distB="0" distL="0" distR="0" wp14:anchorId="79E43CB6" wp14:editId="29986DB4">
+            <wp:extent cx="6223515" cy="5650173"/>
+            <wp:effectExtent l="0" t="0" r="6350" b="8255"/>
+            <wp:docPr id="2" name="Imagem 2"/>
             <wp:cNvGraphicFramePr>
               <a:graphicFrameLocks xmlns:a="http://schemas.openxmlformats.org/drawingml/2006/main" noChangeAspect="1"/>
             </wp:cNvGraphicFramePr>
@@ -119,7 +110,7 @@
               <a:graphicData uri="http://schemas.openxmlformats.org/drawingml/2006/picture">
                 <pic:pic xmlns:pic="http://schemas.openxmlformats.org/drawingml/2006/picture">
                   <pic:nvPicPr>
-                    <pic:cNvPr id="1" name="Imagem 1"/>
+                    <pic:cNvPr id="2" name="Imagem 2"/>
                     <pic:cNvPicPr/>
                   </pic:nvPicPr>
                   <pic:blipFill>
@@ -137,7 +128,7 @@
                   <pic:spPr>
                     <a:xfrm>
                       <a:off x="0" y="0"/>
-                      <a:ext cx="5427637" cy="4960545"/>
+                      <a:ext cx="6242785" cy="5667668"/>
                     </a:xfrm>
                     <a:prstGeom prst="rect">
                       <a:avLst/>
@@ -150,12 +141,20 @@
         </w:drawing>
       </w:r>
     </w:p>
+    <w:p/>
+    <w:p/>
     <w:p>
-      <w:pPr>
-        <w:pStyle w:val="Ttulo1"/>
-      </w:pPr>
       <w:r>
-        <w:lastRenderedPageBreak/>
+        <w:rPr>
+          <w:rFonts w:cs="Arial"/>
+          <w:i/>
+          <w:color w:val="auto"/>
+          <w:sz w:val="22"/>
+          <w:szCs w:val="22"/>
+        </w:rPr>
+        <w:t xml:space="preserve">     </w:t>
+      </w:r>
+      <w:r>
         <w:t>A</w:t>
       </w:r>
       <w:r>
@@ -1057,6 +1056,7 @@
     <w:lsdException w:name="HTML Sample" w:semiHidden="1" w:unhideWhenUsed="1"/>
     <w:lsdException w:name="HTML Typewriter" w:semiHidden="1" w:unhideWhenUsed="1"/>
     <w:lsdException w:name="HTML Variable" w:semiHidden="1" w:unhideWhenUsed="1"/>
+    <w:lsdException w:name="Normal Table" w:semiHidden="1" w:unhideWhenUsed="1"/>
     <w:lsdException w:name="annotation subject" w:semiHidden="1" w:unhideWhenUsed="1"/>
     <w:lsdException w:name="No List" w:semiHidden="1" w:unhideWhenUsed="1"/>
     <w:lsdException w:name="Outline List 1" w:semiHidden="1" w:unhideWhenUsed="1"/>
@@ -1099,8 +1099,11 @@
     <w:lsdException w:name="Table Contemporary" w:semiHidden="1" w:unhideWhenUsed="1"/>
     <w:lsdException w:name="Table Elegant" w:semiHidden="1" w:unhideWhenUsed="1"/>
     <w:lsdException w:name="Table Professional" w:semiHidden="1" w:unhideWhenUsed="1"/>
+    <w:lsdException w:name="Table Subtle 1" w:semiHidden="1" w:unhideWhenUsed="1"/>
     <w:lsdException w:name="Table Subtle 2" w:semiHidden="1" w:unhideWhenUsed="1"/>
     <w:lsdException w:name="Table Web 1" w:semiHidden="1" w:unhideWhenUsed="1"/>
+    <w:lsdException w:name="Table Web 2" w:semiHidden="1" w:unhideWhenUsed="1"/>
+    <w:lsdException w:name="Table Web 3" w:semiHidden="1" w:unhideWhenUsed="1"/>
     <w:lsdException w:name="Balloon Text" w:semiHidden="1" w:unhideWhenUsed="1"/>
     <w:lsdException w:name="Table Grid" w:uiPriority="39"/>
     <w:lsdException w:name="Table Theme" w:semiHidden="1" w:unhideWhenUsed="1"/>
@@ -2139,6 +2142,7 @@
     <w:lsdException w:name="HTML Sample" w:semiHidden="1" w:unhideWhenUsed="1"/>
     <w:lsdException w:name="HTML Typewriter" w:semiHidden="1" w:unhideWhenUsed="1"/>
     <w:lsdException w:name="HTML Variable" w:semiHidden="1" w:unhideWhenUsed="1"/>
+    <w:lsdException w:name="Normal Table" w:semiHidden="1" w:unhideWhenUsed="1"/>
     <w:lsdException w:name="annotation subject" w:semiHidden="1" w:unhideWhenUsed="1"/>
     <w:lsdException w:name="No List" w:semiHidden="1" w:unhideWhenUsed="1"/>
     <w:lsdException w:name="Outline List 1" w:semiHidden="1" w:unhideWhenUsed="1"/>
@@ -2181,8 +2185,11 @@
     <w:lsdException w:name="Table Contemporary" w:semiHidden="1" w:unhideWhenUsed="1"/>
     <w:lsdException w:name="Table Elegant" w:semiHidden="1" w:unhideWhenUsed="1"/>
     <w:lsdException w:name="Table Professional" w:semiHidden="1" w:unhideWhenUsed="1"/>
+    <w:lsdException w:name="Table Subtle 1" w:semiHidden="1" w:unhideWhenUsed="1"/>
     <w:lsdException w:name="Table Subtle 2" w:semiHidden="1" w:unhideWhenUsed="1"/>
     <w:lsdException w:name="Table Web 1" w:semiHidden="1" w:unhideWhenUsed="1"/>
+    <w:lsdException w:name="Table Web 2" w:semiHidden="1" w:unhideWhenUsed="1"/>
+    <w:lsdException w:name="Table Web 3" w:semiHidden="1" w:unhideWhenUsed="1"/>
     <w:lsdException w:name="Balloon Text" w:semiHidden="1" w:unhideWhenUsed="1"/>
     <w:lsdException w:name="Table Grid" w:uiPriority="39"/>
     <w:lsdException w:name="Table Theme" w:semiHidden="1" w:unhideWhenUsed="1"/>
@@ -2723,10 +2730,6 @@
 </file>
 
 <file path=customXml/item1.xml><?xml version="1.0" encoding="utf-8"?>
-<b:Sources xmlns:b="http://schemas.openxmlformats.org/officeDocument/2006/bibliography" SelectedStyle="\apasixtheditionofficeonline.xsl" StyleName="APA" Version="6"/>
-</file>
-
-<file path=customXml/item2.xml><?xml version="1.0" encoding="utf-8"?>
 <?mso-contentType ?>
 <FormTemplates xmlns="http://schemas.microsoft.com/sharepoint/v3/contenttype/forms">
   <Display>DocumentLibraryForm</Display>
@@ -2735,18 +2738,22 @@
 </FormTemplates>
 </file>
 
+<file path=customXml/item2.xml><?xml version="1.0" encoding="utf-8"?>
+<b:Sources xmlns:b="http://schemas.openxmlformats.org/officeDocument/2006/bibliography" SelectedStyle="\apasixtheditionofficeonline.xsl" StyleName="APA" Version="6"/>
+</file>
+
 <file path=customXml/itemProps1.xml><?xml version="1.0" encoding="utf-8"?>
+<ds:datastoreItem xmlns:ds="http://schemas.openxmlformats.org/officeDocument/2006/customXml" ds:itemID="{EE371770-17E6-4153-B66C-5ABDCB7E1816}">
+  <ds:schemaRefs>
+    <ds:schemaRef ds:uri="http://schemas.microsoft.com/sharepoint/v3/contenttype/forms"/>
+  </ds:schemaRefs>
+</ds:datastoreItem>
+</file>
+
+<file path=customXml/itemProps2.xml><?xml version="1.0" encoding="utf-8"?>
 <ds:datastoreItem xmlns:ds="http://schemas.openxmlformats.org/officeDocument/2006/customXml" ds:itemID="{B05E60F9-6C6E-421C-A047-83303397E469}">
   <ds:schemaRefs>
     <ds:schemaRef ds:uri="http://schemas.openxmlformats.org/officeDocument/2006/bibliography"/>
   </ds:schemaRefs>
 </ds:datastoreItem>
-</file>
-
-<file path=customXml/itemProps2.xml><?xml version="1.0" encoding="utf-8"?>
-<ds:datastoreItem xmlns:ds="http://schemas.openxmlformats.org/officeDocument/2006/customXml" ds:itemID="{EE371770-17E6-4153-B66C-5ABDCB7E1816}">
-  <ds:schemaRefs>
-    <ds:schemaRef ds:uri="http://schemas.microsoft.com/sharepoint/v3/contenttype/forms"/>
-  </ds:schemaRefs>
-</ds:datastoreItem>
 </file>
</xml_diff>

<commit_message>
Alteracoes no bd e nos wireframes
</commit_message>
<xml_diff>
--- a/docs/Modelagem de Análise/Visão de Dados/Visão de Dados do Projeto Avaliador de Desempenho Vrs 1.0.docx
+++ b/docs/Modelagem de Análise/Visão de Dados/Visão de Dados do Projeto Avaliador de Desempenho Vrs 1.0.docx
@@ -99,10 +99,10 @@
         </w:rPr>
         <w:lastRenderedPageBreak/>
         <w:drawing>
-          <wp:inline distT="0" distB="0" distL="0" distR="0" wp14:anchorId="2F09E049" wp14:editId="35D9D49D">
-            <wp:extent cx="8448040" cy="5732145"/>
+          <wp:inline distT="0" distB="0" distL="0" distR="0" wp14:anchorId="27B305A7" wp14:editId="64C9575C">
+            <wp:extent cx="8441690" cy="5732145"/>
             <wp:effectExtent l="0" t="0" r="0" b="1905"/>
-            <wp:docPr id="2" name="Imagem 2"/>
+            <wp:docPr id="1" name="Imagem 1"/>
             <wp:cNvGraphicFramePr>
               <a:graphicFrameLocks xmlns:a="http://schemas.openxmlformats.org/drawingml/2006/main" noChangeAspect="1"/>
             </wp:cNvGraphicFramePr>
@@ -110,7 +110,7 @@
               <a:graphicData uri="http://schemas.openxmlformats.org/drawingml/2006/picture">
                 <pic:pic xmlns:pic="http://schemas.openxmlformats.org/drawingml/2006/picture">
                   <pic:nvPicPr>
-                    <pic:cNvPr id="2" name="Imagem 2"/>
+                    <pic:cNvPr id="1" name="Imagem 1"/>
                     <pic:cNvPicPr/>
                   </pic:nvPicPr>
                   <pic:blipFill>
@@ -128,7 +128,7 @@
                   <pic:spPr>
                     <a:xfrm>
                       <a:off x="0" y="0"/>
-                      <a:ext cx="8448040" cy="5732145"/>
+                      <a:ext cx="8441690" cy="5732145"/>
                     </a:xfrm>
                     <a:prstGeom prst="rect">
                       <a:avLst/>
@@ -2730,6 +2730,10 @@
 </file>
 
 <file path=customXml/item1.xml><?xml version="1.0" encoding="utf-8"?>
+<b:Sources xmlns:b="http://schemas.openxmlformats.org/officeDocument/2006/bibliography" SelectedStyle="\apasixtheditionofficeonline.xsl" StyleName="APA" Version="6"/>
+</file>
+
+<file path=customXml/item2.xml><?xml version="1.0" encoding="utf-8"?>
 <?mso-contentType ?>
 <FormTemplates xmlns="http://schemas.microsoft.com/sharepoint/v3/contenttype/forms">
   <Display>DocumentLibraryForm</Display>
@@ -2738,22 +2742,18 @@
 </FormTemplates>
 </file>
 
-<file path=customXml/item2.xml><?xml version="1.0" encoding="utf-8"?>
-<b:Sources xmlns:b="http://schemas.openxmlformats.org/officeDocument/2006/bibliography" SelectedStyle="\apasixtheditionofficeonline.xsl" StyleName="APA" Version="6"/>
+<file path=customXml/itemProps1.xml><?xml version="1.0" encoding="utf-8"?>
+<ds:datastoreItem xmlns:ds="http://schemas.openxmlformats.org/officeDocument/2006/customXml" ds:itemID="{B05E60F9-6C6E-421C-A047-83303397E469}">
+  <ds:schemaRefs>
+    <ds:schemaRef ds:uri="http://schemas.openxmlformats.org/officeDocument/2006/bibliography"/>
+  </ds:schemaRefs>
+</ds:datastoreItem>
 </file>
 
-<file path=customXml/itemProps1.xml><?xml version="1.0" encoding="utf-8"?>
+<file path=customXml/itemProps2.xml><?xml version="1.0" encoding="utf-8"?>
 <ds:datastoreItem xmlns:ds="http://schemas.openxmlformats.org/officeDocument/2006/customXml" ds:itemID="{EE371770-17E6-4153-B66C-5ABDCB7E1816}">
   <ds:schemaRefs>
     <ds:schemaRef ds:uri="http://schemas.microsoft.com/sharepoint/v3/contenttype/forms"/>
   </ds:schemaRefs>
 </ds:datastoreItem>
-</file>
-
-<file path=customXml/itemProps2.xml><?xml version="1.0" encoding="utf-8"?>
-<ds:datastoreItem xmlns:ds="http://schemas.openxmlformats.org/officeDocument/2006/customXml" ds:itemID="{B05E60F9-6C6E-421C-A047-83303397E469}">
-  <ds:schemaRefs>
-    <ds:schemaRef ds:uri="http://schemas.openxmlformats.org/officeDocument/2006/bibliography"/>
-  </ds:schemaRefs>
-</ds:datastoreItem>
 </file>
</xml_diff>

<commit_message>
doc e banco reorganizados
</commit_message>
<xml_diff>
--- a/docs/Modelagem de Análise/Visão de Dados/Visão de Dados do Projeto Avaliador de Desempenho Vrs 1.0.docx
+++ b/docs/Modelagem de Análise/Visão de Dados/Visão de Dados do Projeto Avaliador de Desempenho Vrs 1.0.docx
@@ -60,7 +60,6 @@
           <w:calendar w:val="gregorian"/>
         </w:date>
       </w:sdtPr>
-      <w:sdtEndPr/>
       <w:sdtContent>
         <w:p>
           <w:pPr>
@@ -92,55 +91,7 @@
       </w:r>
     </w:p>
     <w:p/>
-    <w:p>
-      <w:r>
-        <w:rPr>
-          <w:noProof/>
-        </w:rPr>
-        <w:lastRenderedPageBreak/>
-        <w:drawing>
-          <wp:inline distT="0" distB="0" distL="0" distR="0" wp14:anchorId="27B305A7" wp14:editId="64C9575C">
-            <wp:extent cx="8441690" cy="5732145"/>
-            <wp:effectExtent l="0" t="0" r="0" b="1905"/>
-            <wp:docPr id="1" name="Imagem 1"/>
-            <wp:cNvGraphicFramePr>
-              <a:graphicFrameLocks xmlns:a="http://schemas.openxmlformats.org/drawingml/2006/main" noChangeAspect="1"/>
-            </wp:cNvGraphicFramePr>
-            <a:graphic xmlns:a="http://schemas.openxmlformats.org/drawingml/2006/main">
-              <a:graphicData uri="http://schemas.openxmlformats.org/drawingml/2006/picture">
-                <pic:pic xmlns:pic="http://schemas.openxmlformats.org/drawingml/2006/picture">
-                  <pic:nvPicPr>
-                    <pic:cNvPr id="1" name="Imagem 1"/>
-                    <pic:cNvPicPr/>
-                  </pic:nvPicPr>
-                  <pic:blipFill>
-                    <a:blip r:embed="rId9">
-                      <a:extLst>
-                        <a:ext uri="{28A0092B-C50C-407E-A947-70E740481C1C}">
-                          <a14:useLocalDpi xmlns:a14="http://schemas.microsoft.com/office/drawing/2010/main" val="0"/>
-                        </a:ext>
-                      </a:extLst>
-                    </a:blip>
-                    <a:stretch>
-                      <a:fillRect/>
-                    </a:stretch>
-                  </pic:blipFill>
-                  <pic:spPr>
-                    <a:xfrm>
-                      <a:off x="0" y="0"/>
-                      <a:ext cx="8441690" cy="5732145"/>
-                    </a:xfrm>
-                    <a:prstGeom prst="rect">
-                      <a:avLst/>
-                    </a:prstGeom>
-                  </pic:spPr>
-                </pic:pic>
-              </a:graphicData>
-            </a:graphic>
-          </wp:inline>
-        </w:drawing>
-      </w:r>
-    </w:p>
+    <w:p/>
     <w:p/>
     <w:p>
       <w:r>
@@ -295,6 +246,55 @@
       </w:tr>
     </w:tbl>
     <w:p/>
+    <w:p>
+      <w:r>
+        <w:rPr>
+          <w:noProof/>
+        </w:rPr>
+        <w:lastRenderedPageBreak/>
+        <w:drawing>
+          <wp:inline distT="0" distB="0" distL="0" distR="0" wp14:anchorId="7A3E7922" wp14:editId="5519EFFA">
+            <wp:extent cx="8441690" cy="5732145"/>
+            <wp:effectExtent l="0" t="0" r="0" b="1905"/>
+            <wp:docPr id="1" name="Imagem 1"/>
+            <wp:cNvGraphicFramePr>
+              <a:graphicFrameLocks xmlns:a="http://schemas.openxmlformats.org/drawingml/2006/main" noChangeAspect="1"/>
+            </wp:cNvGraphicFramePr>
+            <a:graphic xmlns:a="http://schemas.openxmlformats.org/drawingml/2006/main">
+              <a:graphicData uri="http://schemas.openxmlformats.org/drawingml/2006/picture">
+                <pic:pic xmlns:pic="http://schemas.openxmlformats.org/drawingml/2006/picture">
+                  <pic:nvPicPr>
+                    <pic:cNvPr id="1" name="Imagem 1"/>
+                    <pic:cNvPicPr/>
+                  </pic:nvPicPr>
+                  <pic:blipFill>
+                    <a:blip r:embed="rId9">
+                      <a:extLst>
+                        <a:ext uri="{28A0092B-C50C-407E-A947-70E740481C1C}">
+                          <a14:useLocalDpi xmlns:a14="http://schemas.microsoft.com/office/drawing/2010/main" val="0"/>
+                        </a:ext>
+                      </a:extLst>
+                    </a:blip>
+                    <a:stretch>
+                      <a:fillRect/>
+                    </a:stretch>
+                  </pic:blipFill>
+                  <pic:spPr>
+                    <a:xfrm>
+                      <a:off x="0" y="0"/>
+                      <a:ext cx="8441690" cy="5732145"/>
+                    </a:xfrm>
+                    <a:prstGeom prst="rect">
+                      <a:avLst/>
+                    </a:prstGeom>
+                  </pic:spPr>
+                </pic:pic>
+              </a:graphicData>
+            </a:graphic>
+          </wp:inline>
+        </w:drawing>
+      </w:r>
+    </w:p>
     <w:sectPr>
       <w:headerReference w:type="default" r:id="rId10"/>
       <w:pgSz w:w="16839" w:h="11907" w:orient="landscape" w:code="9"/>
@@ -1995,6 +1995,7 @@
     <w:rsid w:val="00D32ED5"/>
     <w:rsid w:val="00D3602D"/>
     <w:rsid w:val="00D76615"/>
+    <w:rsid w:val="00E575DC"/>
     <w:rsid w:val="00F50A18"/>
     <w:rsid w:val="00F95822"/>
   </w:rsids>

</xml_diff>

<commit_message>
Refactor: Banco de Dados finalizado
</commit_message>
<xml_diff>
--- a/docs/Modelagem de Análise/Visão de Dados/Visão de Dados do Projeto Avaliador de Desempenho Vrs 1.0.docx
+++ b/docs/Modelagem de Análise/Visão de Dados/Visão de Dados do Projeto Avaliador de Desempenho Vrs 1.0.docx
@@ -91,6 +91,55 @@
       </w:r>
     </w:p>
     <w:p/>
+    <w:p>
+      <w:r>
+        <w:rPr>
+          <w:noProof/>
+        </w:rPr>
+        <w:lastRenderedPageBreak/>
+        <w:drawing>
+          <wp:inline distT="0" distB="0" distL="0" distR="0" wp14:anchorId="2659BE8B" wp14:editId="02BA416A">
+            <wp:extent cx="8441690" cy="5732145"/>
+            <wp:effectExtent l="0" t="0" r="0" b="1905"/>
+            <wp:docPr id="2" name="Imagem 2"/>
+            <wp:cNvGraphicFramePr>
+              <a:graphicFrameLocks xmlns:a="http://schemas.openxmlformats.org/drawingml/2006/main" noChangeAspect="1"/>
+            </wp:cNvGraphicFramePr>
+            <a:graphic xmlns:a="http://schemas.openxmlformats.org/drawingml/2006/main">
+              <a:graphicData uri="http://schemas.openxmlformats.org/drawingml/2006/picture">
+                <pic:pic xmlns:pic="http://schemas.openxmlformats.org/drawingml/2006/picture">
+                  <pic:nvPicPr>
+                    <pic:cNvPr id="2" name="Imagem 2"/>
+                    <pic:cNvPicPr/>
+                  </pic:nvPicPr>
+                  <pic:blipFill>
+                    <a:blip r:embed="rId9">
+                      <a:extLst>
+                        <a:ext uri="{28A0092B-C50C-407E-A947-70E740481C1C}">
+                          <a14:useLocalDpi xmlns:a14="http://schemas.microsoft.com/office/drawing/2010/main" val="0"/>
+                        </a:ext>
+                      </a:extLst>
+                    </a:blip>
+                    <a:stretch>
+                      <a:fillRect/>
+                    </a:stretch>
+                  </pic:blipFill>
+                  <pic:spPr>
+                    <a:xfrm>
+                      <a:off x="0" y="0"/>
+                      <a:ext cx="8441690" cy="5732145"/>
+                    </a:xfrm>
+                    <a:prstGeom prst="rect">
+                      <a:avLst/>
+                    </a:prstGeom>
+                  </pic:spPr>
+                </pic:pic>
+              </a:graphicData>
+            </a:graphic>
+          </wp:inline>
+        </w:drawing>
+      </w:r>
+    </w:p>
     <w:p/>
     <w:p/>
     <w:p>
@@ -246,55 +295,7 @@
       </w:tr>
     </w:tbl>
     <w:p/>
-    <w:p>
-      <w:r>
-        <w:rPr>
-          <w:noProof/>
-        </w:rPr>
-        <w:lastRenderedPageBreak/>
-        <w:drawing>
-          <wp:inline distT="0" distB="0" distL="0" distR="0" wp14:anchorId="7A3E7922" wp14:editId="5519EFFA">
-            <wp:extent cx="8441690" cy="5732145"/>
-            <wp:effectExtent l="0" t="0" r="0" b="1905"/>
-            <wp:docPr id="1" name="Imagem 1"/>
-            <wp:cNvGraphicFramePr>
-              <a:graphicFrameLocks xmlns:a="http://schemas.openxmlformats.org/drawingml/2006/main" noChangeAspect="1"/>
-            </wp:cNvGraphicFramePr>
-            <a:graphic xmlns:a="http://schemas.openxmlformats.org/drawingml/2006/main">
-              <a:graphicData uri="http://schemas.openxmlformats.org/drawingml/2006/picture">
-                <pic:pic xmlns:pic="http://schemas.openxmlformats.org/drawingml/2006/picture">
-                  <pic:nvPicPr>
-                    <pic:cNvPr id="1" name="Imagem 1"/>
-                    <pic:cNvPicPr/>
-                  </pic:nvPicPr>
-                  <pic:blipFill>
-                    <a:blip r:embed="rId9">
-                      <a:extLst>
-                        <a:ext uri="{28A0092B-C50C-407E-A947-70E740481C1C}">
-                          <a14:useLocalDpi xmlns:a14="http://schemas.microsoft.com/office/drawing/2010/main" val="0"/>
-                        </a:ext>
-                      </a:extLst>
-                    </a:blip>
-                    <a:stretch>
-                      <a:fillRect/>
-                    </a:stretch>
-                  </pic:blipFill>
-                  <pic:spPr>
-                    <a:xfrm>
-                      <a:off x="0" y="0"/>
-                      <a:ext cx="8441690" cy="5732145"/>
-                    </a:xfrm>
-                    <a:prstGeom prst="rect">
-                      <a:avLst/>
-                    </a:prstGeom>
-                  </pic:spPr>
-                </pic:pic>
-              </a:graphicData>
-            </a:graphic>
-          </wp:inline>
-        </w:drawing>
-      </w:r>
-    </w:p>
+    <w:p/>
     <w:sectPr>
       <w:headerReference w:type="default" r:id="rId10"/>
       <w:pgSz w:w="16839" w:h="11907" w:orient="landscape" w:code="9"/>
@@ -1985,6 +1986,7 @@
     <w:rsid w:val="00704804"/>
     <w:rsid w:val="007A3602"/>
     <w:rsid w:val="00851622"/>
+    <w:rsid w:val="00863E81"/>
     <w:rsid w:val="00970072"/>
     <w:rsid w:val="00A37FC5"/>
     <w:rsid w:val="00A52B08"/>
@@ -2731,10 +2733,6 @@
 </file>
 
 <file path=customXml/item1.xml><?xml version="1.0" encoding="utf-8"?>
-<b:Sources xmlns:b="http://schemas.openxmlformats.org/officeDocument/2006/bibliography" SelectedStyle="\apasixtheditionofficeonline.xsl" StyleName="APA" Version="6"/>
-</file>
-
-<file path=customXml/item2.xml><?xml version="1.0" encoding="utf-8"?>
 <?mso-contentType ?>
 <FormTemplates xmlns="http://schemas.microsoft.com/sharepoint/v3/contenttype/forms">
   <Display>DocumentLibraryForm</Display>
@@ -2743,18 +2741,22 @@
 </FormTemplates>
 </file>
 
+<file path=customXml/item2.xml><?xml version="1.0" encoding="utf-8"?>
+<b:Sources xmlns:b="http://schemas.openxmlformats.org/officeDocument/2006/bibliography" SelectedStyle="\apasixtheditionofficeonline.xsl" StyleName="APA" Version="6"/>
+</file>
+
 <file path=customXml/itemProps1.xml><?xml version="1.0" encoding="utf-8"?>
+<ds:datastoreItem xmlns:ds="http://schemas.openxmlformats.org/officeDocument/2006/customXml" ds:itemID="{EE371770-17E6-4153-B66C-5ABDCB7E1816}">
+  <ds:schemaRefs>
+    <ds:schemaRef ds:uri="http://schemas.microsoft.com/sharepoint/v3/contenttype/forms"/>
+  </ds:schemaRefs>
+</ds:datastoreItem>
+</file>
+
+<file path=customXml/itemProps2.xml><?xml version="1.0" encoding="utf-8"?>
 <ds:datastoreItem xmlns:ds="http://schemas.openxmlformats.org/officeDocument/2006/customXml" ds:itemID="{B05E60F9-6C6E-421C-A047-83303397E469}">
   <ds:schemaRefs>
     <ds:schemaRef ds:uri="http://schemas.openxmlformats.org/officeDocument/2006/bibliography"/>
   </ds:schemaRefs>
 </ds:datastoreItem>
-</file>
-
-<file path=customXml/itemProps2.xml><?xml version="1.0" encoding="utf-8"?>
-<ds:datastoreItem xmlns:ds="http://schemas.openxmlformats.org/officeDocument/2006/customXml" ds:itemID="{EE371770-17E6-4153-B66C-5ABDCB7E1816}">
-  <ds:schemaRefs>
-    <ds:schemaRef ds:uri="http://schemas.microsoft.com/sharepoint/v3/contenttype/forms"/>
-  </ds:schemaRefs>
-</ds:datastoreItem>
 </file>
</xml_diff>